<commit_message>
Logo algo más grande
</commit_message>
<xml_diff>
--- a/office_templates/fm34.docx
+++ b/office_templates/fm34.docx
@@ -16,8 +16,8 @@
         </w:rPr>
         <w:t>{#fm34s}</w:t>
       </w:r>
-      <w:bookmarkStart w:id="1" w:name="__Fieldmark__58_36668752"/>
-      <w:bookmarkStart w:id="2" w:name="__Fieldmark__892_36668752"/>
+      <w:bookmarkStart w:id="1" w:name="__Fieldmark__892_36668752"/>
+      <w:bookmarkStart w:id="2" w:name="__Fieldmark__58_36668752"/>
       <w:bookmarkEnd w:id="0"/>
       <w:bookmarkEnd w:id="1"/>
       <w:bookmarkEnd w:id="2"/>
@@ -822,7 +822,7 @@
                 <wp:positionV relativeFrom="paragraph">
                   <wp:posOffset>130810</wp:posOffset>
                 </wp:positionV>
-                <wp:extent cx="2547620" cy="1061720"/>
+                <wp:extent cx="2548255" cy="1062355"/>
                 <wp:effectExtent l="0" t="0" r="0" b="0"/>
                 <wp:wrapNone/>
                 <wp:docPr id="1" name="Imagen1"/>
@@ -833,7 +833,7 @@
                       <wps:spPr>
                         <a:xfrm>
                           <a:off x="0" y="0"/>
-                          <a:ext cx="2547000" cy="1060920"/>
+                          <a:ext cx="2547720" cy="1061640"/>
                         </a:xfrm>
                         <a:prstGeom prst="rect">
                           <a:avLst/>
@@ -842,7 +842,7 @@
                           <a:srgbClr val="ffffff"/>
                         </a:solidFill>
                         <a:ln w="720">
-                          <a:round/>
+                          <a:noFill/>
                         </a:ln>
                       </wps:spPr>
                       <wps:style>
@@ -941,14 +941,10 @@
                             <w:pPr>
                               <w:pStyle w:val="Contenidodelmarco"/>
                               <w:spacing w:before="0" w:after="240"/>
-                              <w:rPr>
-                                <w:color w:val="000000"/>
-                              </w:rPr>
+                              <w:rPr/>
                             </w:pPr>
                             <w:r>
-                              <w:rPr>
-                                <w:color w:val="000000"/>
-                              </w:rPr>
+                              <w:rPr/>
                             </w:r>
                           </w:p>
                         </w:txbxContent>
@@ -964,10 +960,10 @@
           </mc:Choice>
           <mc:Fallback>
             <w:pict>
-              <v:rect id="shape_0" ID="Imagen1" fillcolor="white" stroked="t" style="position:absolute;margin-left:289.8pt;margin-top:10.3pt;width:200.5pt;height:83.5pt">
+              <v:rect id="shape_0" ID="Imagen1" fillcolor="white" stroked="f" style="position:absolute;margin-left:289.8pt;margin-top:10.3pt;width:200.55pt;height:83.55pt">
                 <w10:wrap type="square"/>
                 <v:fill o:detectmouseclick="t" type="solid" color2="black"/>
-                <v:stroke color="black" weight="720" joinstyle="round" endcap="flat"/>
+                <v:stroke color="#3465a4" weight="720" joinstyle="round" endcap="flat"/>
                 <v:textbox>
                   <w:txbxContent>
                     <w:p>
@@ -1058,14 +1054,10 @@
                       <w:pPr>
                         <w:pStyle w:val="Contenidodelmarco"/>
                         <w:spacing w:before="0" w:after="240"/>
-                        <w:rPr>
-                          <w:color w:val="000000"/>
-                        </w:rPr>
+                        <w:rPr/>
                       </w:pPr>
                       <w:r>
-                        <w:rPr>
-                          <w:color w:val="000000"/>
-                        </w:rPr>
+                        <w:rPr/>
                       </w:r>
                     </w:p>
                   </w:txbxContent>
@@ -1202,15 +1194,6 @@
         <w:tab/>
         <w:tab/>
         <w:tab/>
-      </w:r>
-    </w:p>
-    <w:p>
-      <w:pPr>
-        <w:pStyle w:val="Normal"/>
-        <w:rPr/>
-      </w:pPr>
-      <w:r>
-        <w:rPr/>
       </w:r>
     </w:p>
     <w:p>
@@ -1251,7 +1234,7 @@
           <w:pgNumType w:fmt="decimal"/>
           <w:formProt w:val="false"/>
           <w:textDirection w:val="lrTb"/>
-          <w:docGrid w:type="default" w:linePitch="360" w:charSpace="4294965042"/>
+          <w:docGrid w:type="default" w:linePitch="360" w:charSpace="0"/>
         </w:sectPr>
         <w:pStyle w:val="Normal"/>
         <w:rPr/>
@@ -1265,8 +1248,8 @@
         <w:pStyle w:val="Normal"/>
         <w:rPr/>
       </w:pPr>
-      <w:bookmarkStart w:id="11" w:name="_GoBack"/>
-      <w:bookmarkEnd w:id="11"/>
+      <w:bookmarkStart w:id="12" w:name="_GoBack"/>
+      <w:bookmarkEnd w:id="12"/>
       <w:r>
         <w:rPr>
           <w:sz w:val="17"/>
@@ -1284,7 +1267,7 @@
       <w:pgNumType w:start="1" w:fmt="decimal"/>
       <w:formProt w:val="false"/>
       <w:textDirection w:val="lrTb"/>
-      <w:docGrid w:type="default" w:linePitch="360" w:charSpace="4294965042"/>
+      <w:docGrid w:type="default" w:linePitch="360" w:charSpace="0"/>
     </w:sectPr>
   </w:body>
 </w:document>
@@ -1387,7 +1370,7 @@
 <w:hdr xmlns:o="urn:schemas-microsoft-com:office:office" xmlns:r="http://schemas.openxmlformats.org/officeDocument/2006/relationships" xmlns:v="urn:schemas-microsoft-com:vml" xmlns:w="http://schemas.openxmlformats.org/wordprocessingml/2006/main" xmlns:w10="urn:schemas-microsoft-com:office:word" xmlns:wp="http://schemas.openxmlformats.org/drawingml/2006/wordprocessingDrawing" xmlns:wps="http://schemas.microsoft.com/office/word/2010/wordprocessingShape" xmlns:wpg="http://schemas.microsoft.com/office/word/2010/wordprocessingGroup" xmlns:mc="http://schemas.openxmlformats.org/markup-compatibility/2006" xmlns:wp14="http://schemas.microsoft.com/office/word/2010/wordprocessingDrawing" xmlns:w14="http://schemas.microsoft.com/office/word/2010/wordml" mc:Ignorable="w14 wp14">
   <w:tbl>
     <w:tblPr>
-      <w:tblW w:w="10363" w:type="dxa"/>
+      <w:tblW w:w="10359" w:type="dxa"/>
       <w:jc w:val="left"/>
       <w:tblInd w:w="0" w:type="dxa"/>
       <w:tblBorders/>
@@ -1400,11 +1383,13 @@
       <w:tblLook w:noVBand="0" w:val="0000" w:noHBand="0" w:lastColumn="0" w:firstColumn="0" w:lastRow="0" w:firstRow="0"/>
     </w:tblPr>
     <w:tblGrid>
-      <w:gridCol w:w="1671"/>
-      <w:gridCol w:w="2084"/>
-      <w:gridCol w:w="4455"/>
+      <w:gridCol w:w="1875"/>
+      <w:gridCol w:w="1879"/>
+      <w:gridCol w:w="1"/>
+      <w:gridCol w:w="4454"/>
+      <w:gridCol w:w="1"/>
       <w:gridCol w:w="1003"/>
-      <w:gridCol w:w="1149"/>
+      <w:gridCol w:w="1146"/>
     </w:tblGrid>
     <w:tr>
       <w:trPr>
@@ -1413,7 +1398,7 @@
       </w:trPr>
       <w:tc>
         <w:tcPr>
-          <w:tcW w:w="1671" w:type="dxa"/>
+          <w:tcW w:w="1875" w:type="dxa"/>
           <w:tcBorders/>
           <w:shd w:fill="auto" w:val="clear"/>
           <w:vAlign w:val="center"/>
@@ -1432,7 +1417,7 @@
             <w:rPr/>
             <w:drawing>
               <wp:inline distT="0" distB="0" distL="0" distR="0">
-                <wp:extent cx="971550" cy="457200"/>
+                <wp:extent cx="1068070" cy="502285"/>
                 <wp:effectExtent l="0" t="0" r="0" b="0"/>
                 <wp:docPr id="3" name="Picture" descr=""/>
                 <wp:cNvGraphicFramePr>
@@ -1456,7 +1441,7 @@
                       <pic:spPr bwMode="auto">
                         <a:xfrm>
                           <a:off x="0" y="0"/>
-                          <a:ext cx="971550" cy="457200"/>
+                          <a:ext cx="1068070" cy="502285"/>
                         </a:xfrm>
                         <a:prstGeom prst="rect">
                           <a:avLst/>
@@ -1472,7 +1457,7 @@
       </w:tc>
       <w:tc>
         <w:tcPr>
-          <w:tcW w:w="2084" w:type="dxa"/>
+          <w:tcW w:w="1879" w:type="dxa"/>
           <w:tcBorders/>
           <w:shd w:fill="auto" w:val="clear"/>
           <w:vAlign w:val="center"/>
@@ -1580,6 +1565,7 @@
       <w:tc>
         <w:tcPr>
           <w:tcW w:w="4455" w:type="dxa"/>
+          <w:gridSpan w:val="2"/>
           <w:tcBorders>
             <w:top w:val="single" w:sz="8" w:space="0" w:color="000001"/>
             <w:left w:val="single" w:sz="8" w:space="0" w:color="000001"/>
@@ -1615,8 +1601,8 @@
       </w:tc>
       <w:tc>
         <w:tcPr>
-          <w:tcW w:w="2152" w:type="dxa"/>
-          <w:gridSpan w:val="2"/>
+          <w:tcW w:w="2150" w:type="dxa"/>
+          <w:gridSpan w:val="3"/>
           <w:tcBorders>
             <w:top w:val="single" w:sz="8" w:space="0" w:color="000001"/>
             <w:left w:val="single" w:sz="8" w:space="0" w:color="000001"/>
@@ -1657,7 +1643,7 @@
       <w:tc>
         <w:tcPr>
           <w:tcW w:w="3755" w:type="dxa"/>
-          <w:gridSpan w:val="2"/>
+          <w:gridSpan w:val="3"/>
           <w:tcBorders/>
           <w:shd w:fill="auto" w:val="clear"/>
           <w:vAlign w:val="center"/>
@@ -1722,6 +1708,7 @@
       <w:tc>
         <w:tcPr>
           <w:tcW w:w="4455" w:type="dxa"/>
+          <w:gridSpan w:val="2"/>
           <w:tcBorders>
             <w:top w:val="single" w:sz="4" w:space="0" w:color="000001"/>
             <w:left w:val="single" w:sz="8" w:space="0" w:color="000001"/>
@@ -1829,7 +1816,7 @@
       </w:tc>
       <w:tc>
         <w:tcPr>
-          <w:tcW w:w="1149" w:type="dxa"/>
+          <w:tcW w:w="1146" w:type="dxa"/>
           <w:tcBorders>
             <w:top w:val="single" w:sz="8" w:space="0" w:color="000001"/>
             <w:left w:val="single" w:sz="8" w:space="0" w:color="000001"/>
@@ -1949,7 +1936,7 @@
             <w:rPr/>
             <w:fldChar w:fldCharType="separate"/>
           </w:r>
-          <w:bookmarkStart w:id="10" w:name="__Fieldmark__151_860980788"/>
+          <w:bookmarkStart w:id="10" w:name="__Fieldmark__130_2663672812"/>
           <w:r>
             <w:rPr/>
           </w:r>
@@ -1960,7 +1947,9 @@
             <w:rPr/>
             <w:fldChar w:fldCharType="end"/>
           </w:r>
+          <w:bookmarkStart w:id="11" w:name="__Fieldmark__151_860980788"/>
           <w:bookmarkEnd w:id="10"/>
+          <w:bookmarkEnd w:id="11"/>
           <w:r>
             <w:rPr>
               <w:rFonts w:cs="Arial Narrow" w:ascii="Arial Narrow" w:hAnsi="Arial Narrow"/>
@@ -2197,7 +2186,7 @@
       <w:kern w:val="0"/>
       <w:sz w:val="22"/>
       <w:szCs w:val="22"/>
-      <w:lang w:bidi="ar-SA" w:val="es-ES" w:eastAsia="zh-CN"/>
+      <w:lang w:val="es-ES" w:eastAsia="zh-CN" w:bidi="ar-SA"/>
     </w:rPr>
   </w:style>
   <w:style w:type="character" w:styleId="DefaultParagraphFont" w:default="1">
@@ -3490,7 +3479,7 @@
       <w:kern w:val="0"/>
       <w:sz w:val="20"/>
       <w:szCs w:val="20"/>
-      <w:lang w:bidi="ar-SA" w:val="es-ES" w:eastAsia="zh-CN"/>
+      <w:lang w:val="es-ES" w:eastAsia="zh-CN" w:bidi="ar-SA"/>
     </w:rPr>
   </w:style>
   <w:style w:type="paragraph" w:styleId="Sangrados1texto" w:customStyle="1">
@@ -3514,7 +3503,7 @@
       <w:kern w:val="0"/>
       <w:sz w:val="20"/>
       <w:szCs w:val="20"/>
-      <w:lang w:bidi="ar-SA" w:val="es-ES" w:eastAsia="zh-CN"/>
+      <w:lang w:val="es-ES" w:eastAsia="zh-CN" w:bidi="ar-SA"/>
     </w:rPr>
   </w:style>
   <w:style w:type="paragraph" w:styleId="DocumentMap">
@@ -3538,13 +3527,18 @@
     </w:pPr>
     <w:rPr/>
   </w:style>
-  <w:style w:type="paragraph" w:styleId="Cuerpodetextoconsangra" w:customStyle="1">
+  <w:style w:type="paragraph" w:styleId="Cuerpodetextoconsangra">
     <w:name w:val="Body Text Indent"/>
     <w:basedOn w:val="Cuerpodetexto"/>
-    <w:pPr>
-      <w:ind w:firstLine="360"/>
-    </w:pPr>
-    <w:rPr/>
+    <w:qFormat/>
+    <w:pPr>
+      <w:spacing w:before="0" w:after="120"/>
+      <w:ind w:firstLine="210"/>
+      <w:jc w:val="left"/>
+    </w:pPr>
+    <w:rPr>
+      <w:sz w:val="16"/>
+    </w:rPr>
   </w:style>
   <w:style w:type="paragraph" w:styleId="Piedepgina">
     <w:name w:val="Footer"/>
@@ -3927,70 +3921,6 @@
       <w:sz w:val="18"/>
     </w:rPr>
   </w:style>
-  <w:style w:type="paragraph" w:styleId="Lista2">
-    <w:name w:val="List Bullet 3"/>
-    <w:basedOn w:val="Lista"/>
-    <w:pPr>
-      <w:tabs>
-        <w:tab w:val="left" w:pos="720" w:leader="none"/>
-        <w:tab w:val="left" w:pos="1080" w:leader="none"/>
-      </w:tabs>
-      <w:ind w:left="1080" w:hanging="0"/>
-    </w:pPr>
-    <w:rPr/>
-  </w:style>
-  <w:style w:type="paragraph" w:styleId="Lista3">
-    <w:name w:val="List Bullet 4"/>
-    <w:basedOn w:val="Lista"/>
-    <w:pPr>
-      <w:tabs>
-        <w:tab w:val="left" w:pos="720" w:leader="none"/>
-        <w:tab w:val="left" w:pos="1440" w:leader="none"/>
-      </w:tabs>
-      <w:ind w:left="1440" w:hanging="0"/>
-    </w:pPr>
-    <w:rPr/>
-  </w:style>
-  <w:style w:type="paragraph" w:styleId="Lista4">
-    <w:name w:val="List Bullet 5"/>
-    <w:basedOn w:val="Lista"/>
-    <w:pPr>
-      <w:tabs>
-        <w:tab w:val="left" w:pos="720" w:leader="none"/>
-        <w:tab w:val="left" w:pos="1800" w:leader="none"/>
-      </w:tabs>
-      <w:ind w:left="1800" w:hanging="0"/>
-    </w:pPr>
-    <w:rPr/>
-  </w:style>
-  <w:style w:type="paragraph" w:styleId="Lista5">
-    <w:name w:val="List Number"/>
-    <w:basedOn w:val="Lista"/>
-    <w:pPr>
-      <w:tabs>
-        <w:tab w:val="left" w:pos="720" w:leader="none"/>
-        <w:tab w:val="left" w:pos="2160" w:leader="none"/>
-      </w:tabs>
-      <w:ind w:left="2160" w:hanging="0"/>
-    </w:pPr>
-    <w:rPr/>
-  </w:style>
-  <w:style w:type="paragraph" w:styleId="ListBullet">
-    <w:name w:val="List Bullet"/>
-    <w:basedOn w:val="Lista"/>
-    <w:qFormat/>
-    <w:pPr/>
-    <w:rPr/>
-  </w:style>
-  <w:style w:type="paragraph" w:styleId="ListBullet2">
-    <w:name w:val="List Bullet 2"/>
-    <w:basedOn w:val="ListBullet"/>
-    <w:qFormat/>
-    <w:pPr>
-      <w:ind w:left="1080" w:hanging="0"/>
-    </w:pPr>
-    <w:rPr/>
-  </w:style>
   <w:style w:type="paragraph" w:styleId="ListBullet3">
     <w:name w:val="List Bullet 3"/>
     <w:basedOn w:val="ListBullet"/>
@@ -4023,6 +3953,31 @@
       <w:sz w:val="18"/>
     </w:rPr>
   </w:style>
+  <w:style w:type="paragraph" w:styleId="ListNumber">
+    <w:name w:val="List Number"/>
+    <w:basedOn w:val="Lista"/>
+    <w:qFormat/>
+    <w:pPr>
+      <w:ind w:left="720" w:right="360" w:hanging="360"/>
+    </w:pPr>
+    <w:rPr/>
+  </w:style>
+  <w:style w:type="paragraph" w:styleId="ListBullet">
+    <w:name w:val="List Bullet"/>
+    <w:basedOn w:val="Lista"/>
+    <w:qFormat/>
+    <w:pPr/>
+    <w:rPr/>
+  </w:style>
+  <w:style w:type="paragraph" w:styleId="ListBullet2">
+    <w:name w:val="List Bullet 2"/>
+    <w:basedOn w:val="ListBullet"/>
+    <w:qFormat/>
+    <w:pPr>
+      <w:ind w:left="1080" w:hanging="0"/>
+    </w:pPr>
+    <w:rPr/>
+  </w:style>
   <w:style w:type="paragraph" w:styleId="Listaconvietasprimera" w:customStyle="1">
     <w:name w:val="Lista con viñetas - primera"/>
     <w:basedOn w:val="ListBullet"/>
@@ -4120,15 +4075,6 @@
       <w:rFonts w:ascii="Times New Roman" w:hAnsi="Times New Roman" w:cs="Times New Roman"/>
       <w:sz w:val="20"/>
     </w:rPr>
-  </w:style>
-  <w:style w:type="paragraph" w:styleId="ListNumber">
-    <w:name w:val="List Number"/>
-    <w:basedOn w:val="Lista"/>
-    <w:qFormat/>
-    <w:pPr>
-      <w:ind w:left="720" w:right="360" w:hanging="360"/>
-    </w:pPr>
-    <w:rPr/>
   </w:style>
   <w:style w:type="paragraph" w:styleId="ListNumber2">
     <w:name w:val="List Number 2"/>
@@ -4502,19 +4448,6 @@
     </w:pPr>
     <w:rPr>
       <w:szCs w:val="16"/>
-    </w:rPr>
-  </w:style>
-  <w:style w:type="paragraph" w:styleId="BodyTextIndent">
-    <w:name w:val="Body Text Indent"/>
-    <w:basedOn w:val="Cuerpodetexto"/>
-    <w:qFormat/>
-    <w:pPr>
-      <w:spacing w:before="0" w:after="120"/>
-      <w:ind w:firstLine="210"/>
-      <w:jc w:val="left"/>
-    </w:pPr>
-    <w:rPr>
-      <w:sz w:val="16"/>
     </w:rPr>
   </w:style>
   <w:style w:type="paragraph" w:styleId="BodyTextFirstIndent2">

</xml_diff>